<commit_message>
Geupdate overeenkomst met vraag voor volledige adresgegevens
</commit_message>
<xml_diff>
--- a/assets/huurovereenkomst-wei-busser.docx
+++ b/assets/huurovereenkomst-wei-busser.docx
@@ -174,7 +174,7 @@
         <w:rPr>
           <w:lang w:val="nl-NL"/>
         </w:rPr>
-        <w:t xml:space="preserve"> </w:t>
+        <w:t xml:space="preserve">(volledig adres) </w:t>
       </w:r>
       <w:r>
         <w:rPr>
@@ -1698,21 +1698,6 @@
 </file>
 
 <file path=customXml/item1.xml><?xml version="1.0" encoding="utf-8"?>
-<?mso-contentType ?>
-<FormTemplates xmlns="http://schemas.microsoft.com/sharepoint/v3/contenttype/forms">
-  <Display>DocumentLibraryForm</Display>
-  <Edit>DocumentLibraryForm</Edit>
-  <New>DocumentLibraryForm</New>
-</FormTemplates>
-</file>
-
-<file path=customXml/item2.xml><?xml version="1.0" encoding="utf-8"?>
-<p:properties xmlns:p="http://schemas.microsoft.com/office/2006/metadata/properties" xmlns:xsi="http://www.w3.org/2001/XMLSchema-instance" xmlns:pc="http://schemas.microsoft.com/office/infopath/2007/PartnerControls">
-  <documentManagement/>
-</p:properties>
-</file>
-
-<file path=customXml/item3.xml><?xml version="1.0" encoding="utf-8"?>
 <ct:contentTypeSchema xmlns:ct="http://schemas.microsoft.com/office/2006/metadata/contentType" xmlns:ma="http://schemas.microsoft.com/office/2006/metadata/properties/metaAttributes" ct:_="" ma:_="" ma:contentTypeName="Document" ma:contentTypeID="0x010100FD037E3E22071D45B48DF2208AC0993D" ma:contentTypeVersion="1" ma:contentTypeDescription="Een nieuw document maken." ma:contentTypeScope="" ma:versionID="5e3f1b0a6232f07ed846a90c13ba0e94">
   <xsd:schema xmlns:xsd="http://www.w3.org/2001/XMLSchema" xmlns:xs="http://www.w3.org/2001/XMLSchema" xmlns:p="http://schemas.microsoft.com/office/2006/metadata/properties" xmlns:ns3="fb4a7066-928b-4671-893f-c259d334a35a" targetNamespace="http://schemas.microsoft.com/office/2006/metadata/properties" ma:root="true" ma:fieldsID="fd46997a974d3e92ea61c9ba7bd87150" ns3:_="">
     <xsd:import namespace="fb4a7066-928b-4671-893f-c259d334a35a"/>
@@ -1852,24 +1837,22 @@
 </ct:contentTypeSchema>
 </file>
 
-<file path=customXml/itemProps1.xml><?xml version="1.0" encoding="utf-8"?>
-<ds:datastoreItem xmlns:ds="http://schemas.openxmlformats.org/officeDocument/2006/customXml" ds:itemID="{6DED00A7-1815-4DED-8442-91DF8A9ABC1A}">
-  <ds:schemaRefs>
-    <ds:schemaRef ds:uri="http://schemas.microsoft.com/sharepoint/v3/contenttype/forms"/>
-  </ds:schemaRefs>
-</ds:datastoreItem>
+<file path=customXml/item2.xml><?xml version="1.0" encoding="utf-8"?>
+<p:properties xmlns:p="http://schemas.microsoft.com/office/2006/metadata/properties" xmlns:xsi="http://www.w3.org/2001/XMLSchema-instance" xmlns:pc="http://schemas.microsoft.com/office/infopath/2007/PartnerControls">
+  <documentManagement/>
+</p:properties>
 </file>
 
-<file path=customXml/itemProps2.xml><?xml version="1.0" encoding="utf-8"?>
-<ds:datastoreItem xmlns:ds="http://schemas.openxmlformats.org/officeDocument/2006/customXml" ds:itemID="{D1619637-75D3-4F1E-83DB-ACA726C132C8}">
-  <ds:schemaRefs>
-    <ds:schemaRef ds:uri="http://schemas.microsoft.com/office/2006/metadata/properties"/>
-    <ds:schemaRef ds:uri="http://schemas.microsoft.com/office/infopath/2007/PartnerControls"/>
-  </ds:schemaRefs>
-</ds:datastoreItem>
+<file path=customXml/item3.xml><?xml version="1.0" encoding="utf-8"?>
+<?mso-contentType ?>
+<FormTemplates xmlns="http://schemas.microsoft.com/sharepoint/v3/contenttype/forms">
+  <Display>DocumentLibraryForm</Display>
+  <Edit>DocumentLibraryForm</Edit>
+  <New>DocumentLibraryForm</New>
+</FormTemplates>
 </file>
 
-<file path=customXml/itemProps3.xml><?xml version="1.0" encoding="utf-8"?>
+<file path=customXml/itemProps1.xml><?xml version="1.0" encoding="utf-8"?>
 <ds:datastoreItem xmlns:ds="http://schemas.openxmlformats.org/officeDocument/2006/customXml" ds:itemID="{F2A1BAC0-52AF-41AF-B231-51792F49DFD7}">
   <ds:schemaRefs>
     <ds:schemaRef ds:uri="http://schemas.microsoft.com/office/2006/metadata/contentType"/>
@@ -1885,4 +1868,21 @@
     <ds:schemaRef ds:uri="http://schemas.microsoft.com/internal/obd"/>
   </ds:schemaRefs>
 </ds:datastoreItem>
+</file>
+
+<file path=customXml/itemProps2.xml><?xml version="1.0" encoding="utf-8"?>
+<ds:datastoreItem xmlns:ds="http://schemas.openxmlformats.org/officeDocument/2006/customXml" ds:itemID="{D1619637-75D3-4F1E-83DB-ACA726C132C8}">
+  <ds:schemaRefs>
+    <ds:schemaRef ds:uri="http://schemas.microsoft.com/office/2006/metadata/properties"/>
+    <ds:schemaRef ds:uri="http://schemas.microsoft.com/office/infopath/2007/PartnerControls"/>
+  </ds:schemaRefs>
+</ds:datastoreItem>
+</file>
+
+<file path=customXml/itemProps3.xml><?xml version="1.0" encoding="utf-8"?>
+<ds:datastoreItem xmlns:ds="http://schemas.openxmlformats.org/officeDocument/2006/customXml" ds:itemID="{6DED00A7-1815-4DED-8442-91DF8A9ABC1A}">
+  <ds:schemaRefs>
+    <ds:schemaRef ds:uri="http://schemas.microsoft.com/sharepoint/v3/contenttype/forms"/>
+  </ds:schemaRefs>
+</ds:datastoreItem>
 </file>
</xml_diff>

<commit_message>
Kleine aanpassinging om bedragen makkelijker overschrijfbaar te maken.
</commit_message>
<xml_diff>
--- a/assets/huurovereenkomst-wei-busser.docx
+++ b/assets/huurovereenkomst-wei-busser.docx
@@ -1,6 +1,6 @@
 
 <file path=word/document.xml><?xml version="1.0" encoding="utf-8"?>
-<w:document xmlns:wpc="http://schemas.microsoft.com/office/word/2010/wordprocessingCanvas" xmlns:cx="http://schemas.microsoft.com/office/drawing/2014/chartex" xmlns:cx1="http://schemas.microsoft.com/office/drawing/2015/9/8/chartex" xmlns:cx2="http://schemas.microsoft.com/office/drawing/2015/10/21/chartex" xmlns:cx3="http://schemas.microsoft.com/office/drawing/2016/5/9/chartex" xmlns:cx4="http://schemas.microsoft.com/office/drawing/2016/5/10/chartex" xmlns:cx5="http://schemas.microsoft.com/office/drawing/2016/5/11/chartex" xmlns:cx6="http://schemas.microsoft.com/office/drawing/2016/5/12/chartex" xmlns:cx7="http://schemas.microsoft.com/office/drawing/2016/5/13/chartex" xmlns:cx8="http://schemas.microsoft.com/office/drawing/2016/5/14/chartex" xmlns:mc="http://schemas.openxmlformats.org/markup-compatibility/2006" xmlns:aink="http://schemas.microsoft.com/office/drawing/2016/ink" xmlns:am3d="http://schemas.microsoft.com/office/drawing/2017/model3d" xmlns:o="urn:schemas-microsoft-com:office:office" xmlns:oel="http://schemas.microsoft.com/office/2019/extlst" xmlns:r="http://schemas.openxmlformats.org/officeDocument/2006/relationships" xmlns:m="http://schemas.openxmlformats.org/officeDocument/2006/math" xmlns:v="urn:schemas-microsoft-com:vml" xmlns:wp14="http://schemas.microsoft.com/office/word/2010/wordprocessingDrawing" xmlns:wp="http://schemas.openxmlformats.org/drawingml/2006/wordprocessingDrawing" xmlns:w10="urn:schemas-microsoft-com:office:word" xmlns:w="http://schemas.openxmlformats.org/wordprocessingml/2006/main" xmlns:w14="http://schemas.microsoft.com/office/word/2010/wordml" xmlns:w15="http://schemas.microsoft.com/office/word/2012/wordml" xmlns:w16cex="http://schemas.microsoft.com/office/word/2018/wordml/cex" xmlns:w16cid="http://schemas.microsoft.com/office/word/2016/wordml/cid" xmlns:w16="http://schemas.microsoft.com/office/word/2018/wordml" xmlns:w16du="http://schemas.microsoft.com/office/word/2023/wordml/word16du" xmlns:w16sdtdh="http://schemas.microsoft.com/office/word/2020/wordml/sdtdatahash" xmlns:w16se="http://schemas.microsoft.com/office/word/2015/wordml/symex" xmlns:wpg="http://schemas.microsoft.com/office/word/2010/wordprocessingGroup" xmlns:wpi="http://schemas.microsoft.com/office/word/2010/wordprocessingInk" xmlns:wne="http://schemas.microsoft.com/office/word/2006/wordml" xmlns:wps="http://schemas.microsoft.com/office/word/2010/wordprocessingShape" mc:Ignorable="w14 w15 w16se w16cid w16 w16cex w16sdtdh w16du wp14">
+<w:document xmlns:wpc="http://schemas.microsoft.com/office/word/2010/wordprocessingCanvas" xmlns:cx="http://schemas.microsoft.com/office/drawing/2014/chartex" xmlns:cx1="http://schemas.microsoft.com/office/drawing/2015/9/8/chartex" xmlns:cx2="http://schemas.microsoft.com/office/drawing/2015/10/21/chartex" xmlns:cx3="http://schemas.microsoft.com/office/drawing/2016/5/9/chartex" xmlns:cx4="http://schemas.microsoft.com/office/drawing/2016/5/10/chartex" xmlns:cx5="http://schemas.microsoft.com/office/drawing/2016/5/11/chartex" xmlns:cx6="http://schemas.microsoft.com/office/drawing/2016/5/12/chartex" xmlns:cx7="http://schemas.microsoft.com/office/drawing/2016/5/13/chartex" xmlns:cx8="http://schemas.microsoft.com/office/drawing/2016/5/14/chartex" xmlns:mc="http://schemas.openxmlformats.org/markup-compatibility/2006" xmlns:aink="http://schemas.microsoft.com/office/drawing/2016/ink" xmlns:am3d="http://schemas.microsoft.com/office/drawing/2017/model3d" xmlns:o="urn:schemas-microsoft-com:office:office" xmlns:oel="http://schemas.microsoft.com/office/2019/extlst" xmlns:r="http://schemas.openxmlformats.org/officeDocument/2006/relationships" xmlns:m="http://schemas.openxmlformats.org/officeDocument/2006/math" xmlns:v="urn:schemas-microsoft-com:vml" xmlns:wp14="http://schemas.microsoft.com/office/word/2010/wordprocessingDrawing" xmlns:wp="http://schemas.openxmlformats.org/drawingml/2006/wordprocessingDrawing" xmlns:w10="urn:schemas-microsoft-com:office:word" xmlns:w="http://schemas.openxmlformats.org/wordprocessingml/2006/main" xmlns:w14="http://schemas.microsoft.com/office/word/2010/wordml" xmlns:w15="http://schemas.microsoft.com/office/word/2012/wordml" xmlns:w16cex="http://schemas.microsoft.com/office/word/2018/wordml/cex" xmlns:w16cid="http://schemas.microsoft.com/office/word/2016/wordml/cid" xmlns:w16="http://schemas.microsoft.com/office/word/2018/wordml" xmlns:w16du="http://schemas.microsoft.com/office/word/2023/wordml/word16du" xmlns:w16sdtdh="http://schemas.microsoft.com/office/word/2020/wordml/sdtdatahash" xmlns:w16sdtfl="http://schemas.microsoft.com/office/word/2024/wordml/sdtformatlock" xmlns:w16se="http://schemas.microsoft.com/office/word/2015/wordml/symex" xmlns:wpg="http://schemas.microsoft.com/office/word/2010/wordprocessingGroup" xmlns:wpi="http://schemas.microsoft.com/office/word/2010/wordprocessingInk" xmlns:wne="http://schemas.microsoft.com/office/word/2006/wordml" xmlns:wps="http://schemas.microsoft.com/office/word/2010/wordprocessingShape" mc:Ignorable="w14 w15 w16se w16cid w16 w16cex w16sdtdh w16sdtfl w16du wp14">
   <w:body>
     <w:p>
       <w:pPr>
@@ -364,14 +364,7 @@
           <w:color w:val="4472C4" w:themeColor="accent1"/>
           <w:lang w:val="nl-NL"/>
         </w:rPr>
-        <w:t>1000</w:t>
-      </w:r>
-      <w:r>
-        <w:rPr>
-          <w:color w:val="4472C4" w:themeColor="accent1"/>
-          <w:lang w:val="nl-NL"/>
-        </w:rPr>
-        <w:t xml:space="preserve"> </w:t>
+        <w:t xml:space="preserve">_ _ _ _ </w:t>
       </w:r>
       <w:r>
         <w:rPr>
@@ -410,14 +403,7 @@
           <w:color w:val="4472C4" w:themeColor="accent1"/>
           <w:lang w:val="nl-NL"/>
         </w:rPr>
-        <w:t>100</w:t>
-      </w:r>
-      <w:r>
-        <w:rPr>
-          <w:color w:val="4472C4" w:themeColor="accent1"/>
-          <w:lang w:val="nl-NL"/>
-        </w:rPr>
-        <w:t xml:space="preserve"> </w:t>
+        <w:t xml:space="preserve">_ _ _ _ </w:t>
       </w:r>
       <w:r>
         <w:rPr>
@@ -863,7 +849,7 @@
 </file>
 
 <file path=word/numbering.xml><?xml version="1.0" encoding="utf-8"?>
-<w:numbering xmlns:wpc="http://schemas.microsoft.com/office/word/2010/wordprocessingCanvas" xmlns:cx="http://schemas.microsoft.com/office/drawing/2014/chartex" xmlns:cx1="http://schemas.microsoft.com/office/drawing/2015/9/8/chartex" xmlns:cx2="http://schemas.microsoft.com/office/drawing/2015/10/21/chartex" xmlns:cx3="http://schemas.microsoft.com/office/drawing/2016/5/9/chartex" xmlns:cx4="http://schemas.microsoft.com/office/drawing/2016/5/10/chartex" xmlns:cx5="http://schemas.microsoft.com/office/drawing/2016/5/11/chartex" xmlns:cx6="http://schemas.microsoft.com/office/drawing/2016/5/12/chartex" xmlns:cx7="http://schemas.microsoft.com/office/drawing/2016/5/13/chartex" xmlns:cx8="http://schemas.microsoft.com/office/drawing/2016/5/14/chartex" xmlns:mc="http://schemas.openxmlformats.org/markup-compatibility/2006" xmlns:aink="http://schemas.microsoft.com/office/drawing/2016/ink" xmlns:am3d="http://schemas.microsoft.com/office/drawing/2017/model3d" xmlns:o="urn:schemas-microsoft-com:office:office" xmlns:oel="http://schemas.microsoft.com/office/2019/extlst" xmlns:r="http://schemas.openxmlformats.org/officeDocument/2006/relationships" xmlns:m="http://schemas.openxmlformats.org/officeDocument/2006/math" xmlns:v="urn:schemas-microsoft-com:vml" xmlns:wp14="http://schemas.microsoft.com/office/word/2010/wordprocessingDrawing" xmlns:wp="http://schemas.openxmlformats.org/drawingml/2006/wordprocessingDrawing" xmlns:w10="urn:schemas-microsoft-com:office:word" xmlns:w="http://schemas.openxmlformats.org/wordprocessingml/2006/main" xmlns:w14="http://schemas.microsoft.com/office/word/2010/wordml" xmlns:w15="http://schemas.microsoft.com/office/word/2012/wordml" xmlns:w16cex="http://schemas.microsoft.com/office/word/2018/wordml/cex" xmlns:w16cid="http://schemas.microsoft.com/office/word/2016/wordml/cid" xmlns:w16="http://schemas.microsoft.com/office/word/2018/wordml" xmlns:w16du="http://schemas.microsoft.com/office/word/2023/wordml/word16du" xmlns:w16sdtdh="http://schemas.microsoft.com/office/word/2020/wordml/sdtdatahash" xmlns:w16se="http://schemas.microsoft.com/office/word/2015/wordml/symex" xmlns:wpg="http://schemas.microsoft.com/office/word/2010/wordprocessingGroup" xmlns:wpi="http://schemas.microsoft.com/office/word/2010/wordprocessingInk" xmlns:wne="http://schemas.microsoft.com/office/word/2006/wordml" xmlns:wps="http://schemas.microsoft.com/office/word/2010/wordprocessingShape" mc:Ignorable="w14 w15 w16se w16cid w16 w16cex w16sdtdh w16du wp14">
+<w:numbering xmlns:wpc="http://schemas.microsoft.com/office/word/2010/wordprocessingCanvas" xmlns:cx="http://schemas.microsoft.com/office/drawing/2014/chartex" xmlns:cx1="http://schemas.microsoft.com/office/drawing/2015/9/8/chartex" xmlns:cx2="http://schemas.microsoft.com/office/drawing/2015/10/21/chartex" xmlns:cx3="http://schemas.microsoft.com/office/drawing/2016/5/9/chartex" xmlns:cx4="http://schemas.microsoft.com/office/drawing/2016/5/10/chartex" xmlns:cx5="http://schemas.microsoft.com/office/drawing/2016/5/11/chartex" xmlns:cx6="http://schemas.microsoft.com/office/drawing/2016/5/12/chartex" xmlns:cx7="http://schemas.microsoft.com/office/drawing/2016/5/13/chartex" xmlns:cx8="http://schemas.microsoft.com/office/drawing/2016/5/14/chartex" xmlns:mc="http://schemas.openxmlformats.org/markup-compatibility/2006" xmlns:aink="http://schemas.microsoft.com/office/drawing/2016/ink" xmlns:am3d="http://schemas.microsoft.com/office/drawing/2017/model3d" xmlns:o="urn:schemas-microsoft-com:office:office" xmlns:oel="http://schemas.microsoft.com/office/2019/extlst" xmlns:r="http://schemas.openxmlformats.org/officeDocument/2006/relationships" xmlns:m="http://schemas.openxmlformats.org/officeDocument/2006/math" xmlns:v="urn:schemas-microsoft-com:vml" xmlns:wp14="http://schemas.microsoft.com/office/word/2010/wordprocessingDrawing" xmlns:wp="http://schemas.openxmlformats.org/drawingml/2006/wordprocessingDrawing" xmlns:w10="urn:schemas-microsoft-com:office:word" xmlns:w="http://schemas.openxmlformats.org/wordprocessingml/2006/main" xmlns:w14="http://schemas.microsoft.com/office/word/2010/wordml" xmlns:w15="http://schemas.microsoft.com/office/word/2012/wordml" xmlns:w16cex="http://schemas.microsoft.com/office/word/2018/wordml/cex" xmlns:w16cid="http://schemas.microsoft.com/office/word/2016/wordml/cid" xmlns:w16="http://schemas.microsoft.com/office/word/2018/wordml" xmlns:w16du="http://schemas.microsoft.com/office/word/2023/wordml/word16du" xmlns:w16sdtdh="http://schemas.microsoft.com/office/word/2020/wordml/sdtdatahash" xmlns:w16sdtfl="http://schemas.microsoft.com/office/word/2024/wordml/sdtformatlock" xmlns:w16se="http://schemas.microsoft.com/office/word/2015/wordml/symex" xmlns:wpg="http://schemas.microsoft.com/office/word/2010/wordprocessingGroup" xmlns:wpi="http://schemas.microsoft.com/office/word/2010/wordprocessingInk" xmlns:wne="http://schemas.microsoft.com/office/word/2006/wordml" xmlns:wps="http://schemas.microsoft.com/office/word/2010/wordprocessingShape" mc:Ignorable="w14 w15 w16se w16cid w16 w16cex w16sdtdh w16sdtfl w16du wp14">
   <w:abstractNum w:abstractNumId="0" w15:restartNumberingAfterBreak="0">
     <w:nsid w:val="4F955E4B"/>
     <w:multiLevelType w:val="hybridMultilevel"/>
@@ -960,7 +946,7 @@
 </file>
 
 <file path=word/styles.xml><?xml version="1.0" encoding="utf-8"?>
-<w:styles xmlns:mc="http://schemas.openxmlformats.org/markup-compatibility/2006" xmlns:r="http://schemas.openxmlformats.org/officeDocument/2006/relationships" xmlns:w="http://schemas.openxmlformats.org/wordprocessingml/2006/main" xmlns:w14="http://schemas.microsoft.com/office/word/2010/wordml" xmlns:w15="http://schemas.microsoft.com/office/word/2012/wordml" xmlns:w16cex="http://schemas.microsoft.com/office/word/2018/wordml/cex" xmlns:w16cid="http://schemas.microsoft.com/office/word/2016/wordml/cid" xmlns:w16="http://schemas.microsoft.com/office/word/2018/wordml" xmlns:w16du="http://schemas.microsoft.com/office/word/2023/wordml/word16du" xmlns:w16sdtdh="http://schemas.microsoft.com/office/word/2020/wordml/sdtdatahash" xmlns:w16se="http://schemas.microsoft.com/office/word/2015/wordml/symex" mc:Ignorable="w14 w15 w16se w16cid w16 w16cex w16sdtdh w16du">
+<w:styles xmlns:mc="http://schemas.openxmlformats.org/markup-compatibility/2006" xmlns:r="http://schemas.openxmlformats.org/officeDocument/2006/relationships" xmlns:w="http://schemas.openxmlformats.org/wordprocessingml/2006/main" xmlns:w14="http://schemas.microsoft.com/office/word/2010/wordml" xmlns:w15="http://schemas.microsoft.com/office/word/2012/wordml" xmlns:w16cex="http://schemas.microsoft.com/office/word/2018/wordml/cex" xmlns:w16cid="http://schemas.microsoft.com/office/word/2016/wordml/cid" xmlns:w16="http://schemas.microsoft.com/office/word/2018/wordml" xmlns:w16du="http://schemas.microsoft.com/office/word/2023/wordml/word16du" xmlns:w16sdtdh="http://schemas.microsoft.com/office/word/2020/wordml/sdtdatahash" xmlns:w16sdtfl="http://schemas.microsoft.com/office/word/2024/wordml/sdtformatlock" xmlns:w16se="http://schemas.microsoft.com/office/word/2015/wordml/symex" mc:Ignorable="w14 w15 w16se w16cid w16 w16cex w16sdtdh w16sdtfl w16du">
   <w:docDefaults>
     <w:rPrDefault>
       <w:rPr>
@@ -1698,6 +1684,21 @@
 </file>
 
 <file path=customXml/item1.xml><?xml version="1.0" encoding="utf-8"?>
+<?mso-contentType ?>
+<FormTemplates xmlns="http://schemas.microsoft.com/sharepoint/v3/contenttype/forms">
+  <Display>DocumentLibraryForm</Display>
+  <Edit>DocumentLibraryForm</Edit>
+  <New>DocumentLibraryForm</New>
+</FormTemplates>
+</file>
+
+<file path=customXml/item2.xml><?xml version="1.0" encoding="utf-8"?>
+<p:properties xmlns:p="http://schemas.microsoft.com/office/2006/metadata/properties" xmlns:xsi="http://www.w3.org/2001/XMLSchema-instance" xmlns:pc="http://schemas.microsoft.com/office/infopath/2007/PartnerControls">
+  <documentManagement/>
+</p:properties>
+</file>
+
+<file path=customXml/item3.xml><?xml version="1.0" encoding="utf-8"?>
 <ct:contentTypeSchema xmlns:ct="http://schemas.microsoft.com/office/2006/metadata/contentType" xmlns:ma="http://schemas.microsoft.com/office/2006/metadata/properties/metaAttributes" ct:_="" ma:_="" ma:contentTypeName="Document" ma:contentTypeID="0x010100FD037E3E22071D45B48DF2208AC0993D" ma:contentTypeVersion="1" ma:contentTypeDescription="Een nieuw document maken." ma:contentTypeScope="" ma:versionID="5e3f1b0a6232f07ed846a90c13ba0e94">
   <xsd:schema xmlns:xsd="http://www.w3.org/2001/XMLSchema" xmlns:xs="http://www.w3.org/2001/XMLSchema" xmlns:p="http://schemas.microsoft.com/office/2006/metadata/properties" xmlns:ns3="fb4a7066-928b-4671-893f-c259d334a35a" targetNamespace="http://schemas.microsoft.com/office/2006/metadata/properties" ma:root="true" ma:fieldsID="fd46997a974d3e92ea61c9ba7bd87150" ns3:_="">
     <xsd:import namespace="fb4a7066-928b-4671-893f-c259d334a35a"/>
@@ -1837,22 +1838,24 @@
 </ct:contentTypeSchema>
 </file>
 
-<file path=customXml/item2.xml><?xml version="1.0" encoding="utf-8"?>
-<p:properties xmlns:p="http://schemas.microsoft.com/office/2006/metadata/properties" xmlns:xsi="http://www.w3.org/2001/XMLSchema-instance" xmlns:pc="http://schemas.microsoft.com/office/infopath/2007/PartnerControls">
-  <documentManagement/>
-</p:properties>
+<file path=customXml/itemProps1.xml><?xml version="1.0" encoding="utf-8"?>
+<ds:datastoreItem xmlns:ds="http://schemas.openxmlformats.org/officeDocument/2006/customXml" ds:itemID="{6DED00A7-1815-4DED-8442-91DF8A9ABC1A}">
+  <ds:schemaRefs>
+    <ds:schemaRef ds:uri="http://schemas.microsoft.com/sharepoint/v3/contenttype/forms"/>
+  </ds:schemaRefs>
+</ds:datastoreItem>
 </file>
 
-<file path=customXml/item3.xml><?xml version="1.0" encoding="utf-8"?>
-<?mso-contentType ?>
-<FormTemplates xmlns="http://schemas.microsoft.com/sharepoint/v3/contenttype/forms">
-  <Display>DocumentLibraryForm</Display>
-  <Edit>DocumentLibraryForm</Edit>
-  <New>DocumentLibraryForm</New>
-</FormTemplates>
+<file path=customXml/itemProps2.xml><?xml version="1.0" encoding="utf-8"?>
+<ds:datastoreItem xmlns:ds="http://schemas.openxmlformats.org/officeDocument/2006/customXml" ds:itemID="{D1619637-75D3-4F1E-83DB-ACA726C132C8}">
+  <ds:schemaRefs>
+    <ds:schemaRef ds:uri="http://schemas.microsoft.com/office/2006/metadata/properties"/>
+    <ds:schemaRef ds:uri="http://schemas.microsoft.com/office/infopath/2007/PartnerControls"/>
+  </ds:schemaRefs>
+</ds:datastoreItem>
 </file>
 
-<file path=customXml/itemProps1.xml><?xml version="1.0" encoding="utf-8"?>
+<file path=customXml/itemProps3.xml><?xml version="1.0" encoding="utf-8"?>
 <ds:datastoreItem xmlns:ds="http://schemas.openxmlformats.org/officeDocument/2006/customXml" ds:itemID="{F2A1BAC0-52AF-41AF-B231-51792F49DFD7}">
   <ds:schemaRefs>
     <ds:schemaRef ds:uri="http://schemas.microsoft.com/office/2006/metadata/contentType"/>
@@ -1868,21 +1871,4 @@
     <ds:schemaRef ds:uri="http://schemas.microsoft.com/internal/obd"/>
   </ds:schemaRefs>
 </ds:datastoreItem>
-</file>
-
-<file path=customXml/itemProps2.xml><?xml version="1.0" encoding="utf-8"?>
-<ds:datastoreItem xmlns:ds="http://schemas.openxmlformats.org/officeDocument/2006/customXml" ds:itemID="{D1619637-75D3-4F1E-83DB-ACA726C132C8}">
-  <ds:schemaRefs>
-    <ds:schemaRef ds:uri="http://schemas.microsoft.com/office/2006/metadata/properties"/>
-    <ds:schemaRef ds:uri="http://schemas.microsoft.com/office/infopath/2007/PartnerControls"/>
-  </ds:schemaRefs>
-</ds:datastoreItem>
-</file>
-
-<file path=customXml/itemProps3.xml><?xml version="1.0" encoding="utf-8"?>
-<ds:datastoreItem xmlns:ds="http://schemas.openxmlformats.org/officeDocument/2006/customXml" ds:itemID="{6DED00A7-1815-4DED-8442-91DF8A9ABC1A}">
-  <ds:schemaRefs>
-    <ds:schemaRef ds:uri="http://schemas.microsoft.com/sharepoint/v3/contenttype/forms"/>
-  </ds:schemaRefs>
-</ds:datastoreItem>
 </file>
</xml_diff>